<commit_message>
added skills to expertise
</commit_message>
<xml_diff>
--- a/data science CV/CMB_technical_full.docx
+++ b/data science CV/CMB_technical_full.docx
@@ -16,21 +16,8 @@
       </w:r>
       <w:r>
         <w:br/>
-        <w:t>🌐 github.com/</w:t>
+        <w:t>🌐 github.com/burch-cm | linkedin.com/in/christophermburch</w:t>
       </w:r>
-      <w:proofErr w:type="spellStart"/>
-      <w:r>
-        <w:t>burch</w:t>
-      </w:r>
-      <w:proofErr w:type="spellEnd"/>
-      <w:r>
-        <w:t>-cm | linkedin.com/in/</w:t>
-      </w:r>
-      <w:proofErr w:type="spellStart"/>
-      <w:r>
-        <w:t>christophermburch</w:t>
-      </w:r>
-      <w:proofErr w:type="spellEnd"/>
     </w:p>
     <w:p>
       <w:pPr>
@@ -202,7 +189,10 @@
         <w:pStyle w:val="ListBullet"/>
       </w:pPr>
       <w:r>
-        <w:t>Led ML projects for FAA fleet data, improving policy around training and accident risk.</w:t>
+        <w:t>Built and maintained automated dashboards for senior agency personnel</w:t>
+      </w:r>
+      <w:r>
+        <w:t>.</w:t>
       </w:r>
     </w:p>
     <w:p>
@@ -400,29 +390,6 @@
     </w:p>
     <w:p>
       <w:pPr>
-        <w:pStyle w:val="ListBullet"/>
-      </w:pPr>
-      <w:r>
-        <w:t xml:space="preserve">Lead a team of </w:t>
-      </w:r>
-      <w:r>
-        <w:t>8</w:t>
-      </w:r>
-      <w:r>
-        <w:t xml:space="preserve"> junior instructors</w:t>
-      </w:r>
-      <w:r>
-        <w:t xml:space="preserve"> and range personnel</w:t>
-      </w:r>
-      <w:r>
-        <w:t>; responsible for subordinate instruction in firearms and small unit tactics proficiency, range preparation, and field exercise coordination</w:t>
-      </w:r>
-      <w:r>
-        <w:t>.</w:t>
-      </w:r>
-    </w:p>
-    <w:p>
-      <w:pPr>
         <w:pStyle w:val="Heading2Resume"/>
       </w:pPr>
       <w:r>
@@ -498,25 +465,7 @@
         <w:pStyle w:val="List"/>
       </w:pPr>
       <w:r>
-        <w:t xml:space="preserve">Core Expertise: </w:t>
-      </w:r>
-      <w:r>
-        <w:t>Machine Learning (</w:t>
-      </w:r>
-      <w:r>
-        <w:t>ML/AI</w:t>
-      </w:r>
-      <w:r>
-        <w:t>)</w:t>
-      </w:r>
-      <w:r>
-        <w:t xml:space="preserve">, Simulation, Statistical Analysis, </w:t>
-      </w:r>
-      <w:r>
-        <w:t xml:space="preserve">Complex </w:t>
-      </w:r>
-      <w:r>
-        <w:t>Systems Modeling</w:t>
+        <w:t>Core Expertise: Machine Learning (ML/AI), Deep Learning (graph models, LLMs, CNN, RNN, neural networks), Simulation (genetic algorithms, agent-based models, Monte Carlo methods), Statistical Analysis (inference, prediction, causal modeling), Complex Systems Modeling, Bayesian methods</w:t>
       </w:r>
     </w:p>
     <w:p>

</xml_diff>